<commit_message>
creation and ERD updated
</commit_message>
<xml_diff>
--- a/assignment3/assignment3.docx
+++ b/assignment3/assignment3.docx
@@ -268,7 +268,37 @@
                               <w:jc w:val="center"/>
                             </w:pPr>
                             <w:r>
-                              <w:t>SUBJECT_ID</w:t>
+                              <w:rPr>
+                                <w:u w:val="single"/>
+                              </w:rPr>
+                              <w:t>SU</w:t>
+                            </w:r>
+                            <w:r>
+                              <w:t>B</w:t>
+                            </w:r>
+                            <w:r>
+                              <w:rPr>
+                                <w:u w:val="single"/>
+                              </w:rPr>
+                              <w:t>JE</w:t>
+                            </w:r>
+                            <w:r>
+                              <w:t>C</w:t>
+                            </w:r>
+                            <w:r>
+                              <w:rPr>
+                                <w:u w:val="single"/>
+                              </w:rPr>
+                              <w:t>T</w:t>
+                            </w:r>
+                            <w:r>
+                              <w:t>_I</w:t>
+                            </w:r>
+                            <w:r>
+                              <w:rPr>
+                                <w:u w:val="single"/>
+                              </w:rPr>
+                              <w:t>D</w:t>
                             </w:r>
                           </w:p>
                         </w:txbxContent>
@@ -302,7 +332,37 @@
                         <w:jc w:val="center"/>
                       </w:pPr>
                       <w:r>
-                        <w:t>SUBJECT_ID</w:t>
+                        <w:rPr>
+                          <w:u w:val="single"/>
+                        </w:rPr>
+                        <w:t>SU</w:t>
+                      </w:r>
+                      <w:r>
+                        <w:t>B</w:t>
+                      </w:r>
+                      <w:r>
+                        <w:rPr>
+                          <w:u w:val="single"/>
+                        </w:rPr>
+                        <w:t>JE</w:t>
+                      </w:r>
+                      <w:r>
+                        <w:t>C</w:t>
+                      </w:r>
+                      <w:r>
+                        <w:rPr>
+                          <w:u w:val="single"/>
+                        </w:rPr>
+                        <w:t>T</w:t>
+                      </w:r>
+                      <w:r>
+                        <w:t>_I</w:t>
+                      </w:r>
+                      <w:r>
+                        <w:rPr>
+                          <w:u w:val="single"/>
+                        </w:rPr>
+                        <w:t>D</w:t>
                       </w:r>
                     </w:p>
                   </w:txbxContent>
@@ -1234,10 +1294,7 @@
                               <w:jc w:val="center"/>
                             </w:pPr>
                             <w:r>
-                              <w:t>ENROL</w:t>
-                            </w:r>
-                            <w:r>
-                              <w:t>LED_SUBJECTS</w:t>
+                              <w:t>ENROLLED_SUBJECTS</w:t>
                             </w:r>
                           </w:p>
                         </w:txbxContent>
@@ -1271,10 +1328,7 @@
                         <w:jc w:val="center"/>
                       </w:pPr>
                       <w:r>
-                        <w:t>ENROL</w:t>
-                      </w:r>
-                      <w:r>
-                        <w:t>LED_SUBJECTS</w:t>
+                        <w:t>ENROLLED_SUBJECTS</w:t>
                       </w:r>
                     </w:p>
                   </w:txbxContent>
@@ -2260,10 +2314,7 @@
                               <w:jc w:val="center"/>
                             </w:pPr>
                             <w:r>
-                              <w:t>SUBJECT</w:t>
-                            </w:r>
-                            <w:r>
-                              <w:t>_NAME</w:t>
+                              <w:t>SUBJECT_NAME</w:t>
                             </w:r>
                           </w:p>
                         </w:txbxContent>
@@ -2297,10 +2348,7 @@
                         <w:jc w:val="center"/>
                       </w:pPr>
                       <w:r>
-                        <w:t>SUBJECT</w:t>
-                      </w:r>
-                      <w:r>
-                        <w:t>_NAME</w:t>
+                        <w:t>SUBJECT_NAME</w:t>
                       </w:r>
                     </w:p>
                   </w:txbxContent>
@@ -2365,14 +2413,7 @@
                                 <w:sz w:val="18"/>
                                 <w:szCs w:val="18"/>
                               </w:rPr>
-                              <w:t>1.</w:t>
-                            </w:r>
-                            <w:r>
-                              <w:rPr>
-                                <w:sz w:val="18"/>
-                                <w:szCs w:val="18"/>
-                              </w:rPr>
-                              <w:t>..*</w:t>
+                              <w:t>1...*</w:t>
                             </w:r>
                           </w:p>
                         </w:txbxContent>
@@ -2416,14 +2457,7 @@
                           <w:sz w:val="18"/>
                           <w:szCs w:val="18"/>
                         </w:rPr>
-                        <w:t>1.</w:t>
-                      </w:r>
-                      <w:r>
-                        <w:rPr>
-                          <w:sz w:val="18"/>
-                          <w:szCs w:val="18"/>
-                        </w:rPr>
-                        <w:t>..*</w:t>
+                        <w:t>1...*</w:t>
                       </w:r>
                     </w:p>
                   </w:txbxContent>

</xml_diff>